<commit_message>
Use Cases für die Statistik und die Einstellungen erstellt. Ausserdem beim Schnellen Spiel noch die Stakeholder-Interessen ergänzt.
</commit_message>
<xml_diff>
--- a/Documents/Analyse/Anwendungsfälle my/Schnelles Spiel.docx
+++ b/Documents/Analyse/Anwendungsfälle my/Schnelles Spiel.docx
@@ -111,8 +111,22 @@
               </w:rPr>
               <w:t xml:space="preserve"> </w:t>
             </w:r>
-            <w:r>
-              <w:t>-</w:t>
+          </w:p>
+          <w:p>
+            <w:pPr>
+              <w:pStyle w:val="Listenabsatz"/>
+              <w:numPr>
+                <w:ilvl w:val="0"/>
+                <w:numId w:val="9"/>
+              </w:numPr>
+            </w:pPr>
+            <w:r>
+              <w:t>Spieler: Möchte sp</w:t>
+            </w:r>
+            <w:bookmarkStart w:id="0" w:name="_GoBack"/>
+            <w:bookmarkEnd w:id="0"/>
+            <w:r>
+              <w:t>ontan und in einer begrenzten Zeitspanne (z.B. in einer kurzen Pause oder während einer Busfahrt) ein Spiel spielen. Das „Schnelle Spiel“ hilft ihm auch, einen schnellen, ersten Eindruck vom Spiel zu erhalten.</w:t>
             </w:r>
           </w:p>
           <w:p>
@@ -134,15 +148,7 @@
               <w:t xml:space="preserve">Nachbedingungen: </w:t>
             </w:r>
             <w:r>
-              <w:t xml:space="preserve">Die Spielstatistiken sind gespeichert und der </w:t>
-            </w:r>
-            <w:proofErr w:type="spellStart"/>
-            <w:r>
-              <w:t>Highscore</w:t>
-            </w:r>
-            <w:proofErr w:type="spellEnd"/>
-            <w:r>
-              <w:t xml:space="preserve"> wurde mit dem Punktestand des Spiels aktualisiert. Der Spieler ist wieder im Hauptmenü der Anwendung.</w:t>
+              <w:t>Die Spielstatistiken sind gespeichert und der Highscore wurde mit dem Punktestand des Spiels aktualisiert. Der Spieler ist wieder im Hauptmenü der Anwendung.</w:t>
             </w:r>
           </w:p>
           <w:p>
@@ -611,6 +617,7 @@
               <w:rPr>
                 <w:b/>
               </w:rPr>
+              <w:lastRenderedPageBreak/>
               <w:t xml:space="preserve">Häufigkeit des Auftretens: </w:t>
             </w:r>
             <w:r>
@@ -638,7 +645,6 @@
               </w:numPr>
             </w:pPr>
             <w:r>
-              <w:lastRenderedPageBreak/>
               <w:t>Der Spieler hat kein Interesse am Karriere-Modus</w:t>
             </w:r>
           </w:p>
@@ -653,8 +659,6 @@
             <w:r>
               <w:t>Der Spieler hat den Karriere-Modus bereits durchgespielt.</w:t>
             </w:r>
-            <w:bookmarkStart w:id="0" w:name="_GoBack"/>
-            <w:bookmarkEnd w:id="0"/>
           </w:p>
           <w:p>
             <w:pPr>
@@ -1489,6 +1493,119 @@
     </w:lvl>
   </w:abstractNum>
   <w:abstractNum w:abstractNumId="7">
+    <w:nsid w:val="622206CE"/>
+    <w:multiLevelType w:val="hybridMultilevel"/>
+    <w:tmpl w:val="8FD42192"/>
+    <w:lvl w:ilvl="0" w:tplc="08070001">
+      <w:start w:val="1"/>
+      <w:numFmt w:val="bullet"/>
+      <w:lvlText w:val=""/>
+      <w:lvlJc w:val="left"/>
+      <w:pPr>
+        <w:ind w:left="720" w:hanging="360"/>
+      </w:pPr>
+      <w:rPr>
+        <w:rFonts w:ascii="Symbol" w:hAnsi="Symbol" w:hint="default"/>
+      </w:rPr>
+    </w:lvl>
+    <w:lvl w:ilvl="1" w:tplc="08070003" w:tentative="1">
+      <w:start w:val="1"/>
+      <w:numFmt w:val="bullet"/>
+      <w:lvlText w:val="o"/>
+      <w:lvlJc w:val="left"/>
+      <w:pPr>
+        <w:ind w:left="1440" w:hanging="360"/>
+      </w:pPr>
+      <w:rPr>
+        <w:rFonts w:ascii="Courier New" w:hAnsi="Courier New" w:cs="Courier New" w:hint="default"/>
+      </w:rPr>
+    </w:lvl>
+    <w:lvl w:ilvl="2" w:tplc="08070005" w:tentative="1">
+      <w:start w:val="1"/>
+      <w:numFmt w:val="bullet"/>
+      <w:lvlText w:val=""/>
+      <w:lvlJc w:val="left"/>
+      <w:pPr>
+        <w:ind w:left="2160" w:hanging="360"/>
+      </w:pPr>
+      <w:rPr>
+        <w:rFonts w:ascii="Wingdings" w:hAnsi="Wingdings" w:hint="default"/>
+      </w:rPr>
+    </w:lvl>
+    <w:lvl w:ilvl="3" w:tplc="08070001" w:tentative="1">
+      <w:start w:val="1"/>
+      <w:numFmt w:val="bullet"/>
+      <w:lvlText w:val=""/>
+      <w:lvlJc w:val="left"/>
+      <w:pPr>
+        <w:ind w:left="2880" w:hanging="360"/>
+      </w:pPr>
+      <w:rPr>
+        <w:rFonts w:ascii="Symbol" w:hAnsi="Symbol" w:hint="default"/>
+      </w:rPr>
+    </w:lvl>
+    <w:lvl w:ilvl="4" w:tplc="08070003" w:tentative="1">
+      <w:start w:val="1"/>
+      <w:numFmt w:val="bullet"/>
+      <w:lvlText w:val="o"/>
+      <w:lvlJc w:val="left"/>
+      <w:pPr>
+        <w:ind w:left="3600" w:hanging="360"/>
+      </w:pPr>
+      <w:rPr>
+        <w:rFonts w:ascii="Courier New" w:hAnsi="Courier New" w:cs="Courier New" w:hint="default"/>
+      </w:rPr>
+    </w:lvl>
+    <w:lvl w:ilvl="5" w:tplc="08070005" w:tentative="1">
+      <w:start w:val="1"/>
+      <w:numFmt w:val="bullet"/>
+      <w:lvlText w:val=""/>
+      <w:lvlJc w:val="left"/>
+      <w:pPr>
+        <w:ind w:left="4320" w:hanging="360"/>
+      </w:pPr>
+      <w:rPr>
+        <w:rFonts w:ascii="Wingdings" w:hAnsi="Wingdings" w:hint="default"/>
+      </w:rPr>
+    </w:lvl>
+    <w:lvl w:ilvl="6" w:tplc="08070001" w:tentative="1">
+      <w:start w:val="1"/>
+      <w:numFmt w:val="bullet"/>
+      <w:lvlText w:val=""/>
+      <w:lvlJc w:val="left"/>
+      <w:pPr>
+        <w:ind w:left="5040" w:hanging="360"/>
+      </w:pPr>
+      <w:rPr>
+        <w:rFonts w:ascii="Symbol" w:hAnsi="Symbol" w:hint="default"/>
+      </w:rPr>
+    </w:lvl>
+    <w:lvl w:ilvl="7" w:tplc="08070003" w:tentative="1">
+      <w:start w:val="1"/>
+      <w:numFmt w:val="bullet"/>
+      <w:lvlText w:val="o"/>
+      <w:lvlJc w:val="left"/>
+      <w:pPr>
+        <w:ind w:left="5760" w:hanging="360"/>
+      </w:pPr>
+      <w:rPr>
+        <w:rFonts w:ascii="Courier New" w:hAnsi="Courier New" w:cs="Courier New" w:hint="default"/>
+      </w:rPr>
+    </w:lvl>
+    <w:lvl w:ilvl="8" w:tplc="08070005" w:tentative="1">
+      <w:start w:val="1"/>
+      <w:numFmt w:val="bullet"/>
+      <w:lvlText w:val=""/>
+      <w:lvlJc w:val="left"/>
+      <w:pPr>
+        <w:ind w:left="6480" w:hanging="360"/>
+      </w:pPr>
+      <w:rPr>
+        <w:rFonts w:ascii="Wingdings" w:hAnsi="Wingdings" w:hint="default"/>
+      </w:rPr>
+    </w:lvl>
+  </w:abstractNum>
+  <w:abstractNum w:abstractNumId="8">
     <w:nsid w:val="6EC837E7"/>
     <w:multiLevelType w:val="hybridMultilevel"/>
     <w:tmpl w:val="2ADCB234"/>
@@ -1611,7 +1728,7 @@
     <w:abstractNumId w:val="2"/>
   </w:num>
   <w:num w:numId="4">
-    <w:abstractNumId w:val="7"/>
+    <w:abstractNumId w:val="8"/>
   </w:num>
   <w:num w:numId="5">
     <w:abstractNumId w:val="1"/>
@@ -1624,6 +1741,9 @@
   </w:num>
   <w:num w:numId="8">
     <w:abstractNumId w:val="4"/>
+  </w:num>
+  <w:num w:numId="9">
+    <w:abstractNumId w:val="7"/>
   </w:num>
 </w:numbering>
 </file>

</xml_diff>